<commit_message>
Added OAuth Section to Document
</commit_message>
<xml_diff>
--- a/NavigatorSkeleton/documents/Create SSL endpoint in Azure.docx
+++ b/NavigatorSkeleton/documents/Create SSL endpoint in Azure.docx
@@ -4,6 +4,13 @@
   <w:body>
     <w:sdt>
       <w:sdtPr>
+        <w:rPr>
+          <w:rFonts w:asciiTheme="minorHAnsi" w:eastAsiaTheme="minorHAnsi" w:hAnsiTheme="minorHAnsi" w:cstheme="minorBidi"/>
+          <w:color w:val="auto"/>
+          <w:sz w:val="22"/>
+          <w:szCs w:val="22"/>
+          <w:lang w:val="en-AU"/>
+        </w:rPr>
         <w:id w:val="388771047"/>
         <w:docPartObj>
           <w:docPartGallery w:val="Table of Contents"/>
@@ -12,14 +19,9 @@
       </w:sdtPr>
       <w:sdtEndPr>
         <w:rPr>
-          <w:rFonts w:asciiTheme="minorHAnsi" w:eastAsiaTheme="minorHAnsi" w:hAnsiTheme="minorHAnsi" w:cstheme="minorBidi"/>
           <w:b/>
           <w:bCs/>
           <w:noProof/>
-          <w:color w:val="auto"/>
-          <w:sz w:val="22"/>
-          <w:szCs w:val="22"/>
-          <w:lang w:val="en-AU"/>
         </w:rPr>
       </w:sdtEndPr>
       <w:sdtContent>
@@ -31,8 +33,6 @@
             <w:t>Contents</w:t>
           </w:r>
         </w:p>
-        <w:bookmarkStart w:id="0" w:name="_GoBack"/>
-        <w:bookmarkEnd w:id="0"/>
         <w:p>
           <w:pPr>
             <w:pStyle w:val="TOC1"/>
@@ -586,41 +586,41 @@
       <w:pPr>
         <w:pStyle w:val="Heading1"/>
       </w:pPr>
-      <w:bookmarkStart w:id="1" w:name="_Toc395522834"/>
+      <w:bookmarkStart w:id="0" w:name="_Toc395522834"/>
       <w:r>
         <w:t>Create SSL endpoint in Azure</w:t>
       </w:r>
+      <w:bookmarkEnd w:id="0"/>
+    </w:p>
+    <w:p/>
+    <w:p>
+      <w:pPr>
+        <w:pStyle w:val="Heading2"/>
+      </w:pPr>
+      <w:bookmarkStart w:id="1" w:name="_Toc395522835"/>
+      <w:r>
+        <w:t>Creating certificates.</w:t>
+      </w:r>
       <w:bookmarkEnd w:id="1"/>
     </w:p>
     <w:p/>
     <w:p>
       <w:pPr>
-        <w:pStyle w:val="Heading2"/>
-      </w:pPr>
-      <w:bookmarkStart w:id="2" w:name="_Toc395522835"/>
-      <w:r>
-        <w:t>Creating certificates.</w:t>
+        <w:pStyle w:val="Heading3"/>
+      </w:pPr>
+      <w:bookmarkStart w:id="2" w:name="_Toc395522836"/>
+      <w:r>
+        <w:t xml:space="preserve">Create </w:t>
+      </w:r>
+      <w:proofErr w:type="spellStart"/>
+      <w:r>
+        <w:t>DevRoot</w:t>
+      </w:r>
+      <w:proofErr w:type="spellEnd"/>
+      <w:r>
+        <w:t xml:space="preserve"> Certificate</w:t>
       </w:r>
       <w:bookmarkEnd w:id="2"/>
-    </w:p>
-    <w:p/>
-    <w:p>
-      <w:pPr>
-        <w:pStyle w:val="Heading3"/>
-      </w:pPr>
-      <w:bookmarkStart w:id="3" w:name="_Toc395522836"/>
-      <w:r>
-        <w:t xml:space="preserve">Create </w:t>
-      </w:r>
-      <w:proofErr w:type="spellStart"/>
-      <w:r>
-        <w:t>DevRoot</w:t>
-      </w:r>
-      <w:proofErr w:type="spellEnd"/>
-      <w:r>
-        <w:t xml:space="preserve"> Certificate</w:t>
-      </w:r>
-      <w:bookmarkEnd w:id="3"/>
     </w:p>
     <w:p>
       <w:pPr>
@@ -672,14 +672,7 @@
           <w:rFonts w:ascii="Calibri" w:hAnsi="Calibri"/>
           <w:color w:val="000000"/>
         </w:rPr>
-        <w:t>Pvk2pfx</w:t>
-      </w:r>
-      <w:r>
-        <w:rPr>
-          <w:rFonts w:ascii="Calibri" w:hAnsi="Calibri"/>
-          <w:color w:val="000000"/>
-        </w:rPr>
-        <w:t xml:space="preserve"> to package the private key and the certificate together into a </w:t>
+        <w:t xml:space="preserve">Pvk2pfx to package the private key and the certificate together into a </w:t>
       </w:r>
       <w:proofErr w:type="spellStart"/>
       <w:r>
@@ -736,10 +729,10 @@
             <v:path o:extrusionok="f" gradientshapeok="t" o:connecttype="rect"/>
             <o:lock v:ext="edit" aspectratio="t"/>
           </v:shapetype>
-          <v:shape id="_x0000_i1025" type="#_x0000_t75" style="width:76.2pt;height:49.2pt" o:ole="">
+          <v:shape id="_x0000_i1025" type="#_x0000_t75" style="width:76.5pt;height:49.5pt" o:ole="">
             <v:imagedata r:id="rId6" o:title=""/>
           </v:shape>
-          <o:OLEObject Type="Embed" ProgID="Package" ShapeID="_x0000_i1025" DrawAspect="Icon" ObjectID="_1469264732" r:id="rId7"/>
+          <o:OLEObject Type="Embed" ProgID="Package" ShapeID="_x0000_i1025" DrawAspect="Icon" ObjectID="_1469313076" r:id="rId7"/>
         </w:object>
       </w:r>
     </w:p>
@@ -789,7 +782,7 @@
       <w:r>
         <w:rPr>
           <w:noProof/>
-          <w:lang w:eastAsia="en-AU"/>
+          <w:lang w:val="en-US"/>
         </w:rPr>
         <w:drawing>
           <wp:inline distT="0" distB="0" distL="0" distR="0">
@@ -847,11 +840,11 @@
       <w:pPr>
         <w:pStyle w:val="Heading3"/>
       </w:pPr>
-      <w:bookmarkStart w:id="4" w:name="_Toc395522837"/>
+      <w:bookmarkStart w:id="3" w:name="_Toc395522837"/>
       <w:r>
         <w:t>Create certificate for Azure endpoint</w:t>
       </w:r>
-      <w:bookmarkEnd w:id="4"/>
+      <w:bookmarkEnd w:id="3"/>
       <w:r>
         <w:t xml:space="preserve"> </w:t>
       </w:r>
@@ -942,10 +935,10 @@
       </w:pPr>
       <w:r>
         <w:object w:dxaOrig="1520" w:dyaOrig="986">
-          <v:shape id="_x0000_i1026" type="#_x0000_t75" style="width:76.2pt;height:49.2pt" o:ole="">
+          <v:shape id="_x0000_i1026" type="#_x0000_t75" style="width:76.5pt;height:49.5pt" o:ole="">
             <v:imagedata r:id="rId9" o:title=""/>
           </v:shape>
-          <o:OLEObject Type="Embed" ProgID="Package" ShapeID="_x0000_i1026" DrawAspect="Icon" ObjectID="_1469264733" r:id="rId10"/>
+          <o:OLEObject Type="Embed" ProgID="Package" ShapeID="_x0000_i1026" DrawAspect="Icon" ObjectID="_1469313077" r:id="rId10"/>
         </w:object>
       </w:r>
     </w:p>
@@ -1011,19 +1004,7 @@
         <w:rPr>
           <w:b/>
         </w:rPr>
-        <w:t xml:space="preserve">CreatePfx.cmd </w:t>
-      </w:r>
-      <w:r>
-        <w:rPr>
-          <w:b/>
-        </w:rPr>
-        <w:t>navigatorskeleton.cloudapp.net</w:t>
-      </w:r>
-      <w:r>
-        <w:rPr>
-          <w:b/>
-        </w:rPr>
-        <w:t xml:space="preserve"> Install02</w:t>
+        <w:t>CreatePfx.cmd navigatorskeleton.cloudapp.net Install02</w:t>
       </w:r>
     </w:p>
     <w:p>
@@ -1038,10 +1019,10 @@
       </w:pPr>
       <w:r>
         <w:object w:dxaOrig="1520" w:dyaOrig="986">
-          <v:shape id="_x0000_i1027" type="#_x0000_t75" style="width:76.2pt;height:49.2pt" o:ole="">
+          <v:shape id="_x0000_i1027" type="#_x0000_t75" style="width:76.5pt;height:49.5pt" o:ole="">
             <v:imagedata r:id="rId11" o:title=""/>
           </v:shape>
-          <o:OLEObject Type="Embed" ProgID="Package" ShapeID="_x0000_i1027" DrawAspect="Icon" ObjectID="_1469264734" r:id="rId12"/>
+          <o:OLEObject Type="Embed" ProgID="Package" ShapeID="_x0000_i1027" DrawAspect="Icon" ObjectID="_1469313078" r:id="rId12"/>
         </w:object>
       </w:r>
     </w:p>
@@ -1099,7 +1080,7 @@
       <w:r>
         <w:rPr>
           <w:noProof/>
-          <w:lang w:eastAsia="en-AU"/>
+          <w:lang w:val="en-US"/>
         </w:rPr>
         <w:lastRenderedPageBreak/>
         <w:drawing>
@@ -1143,7 +1124,7 @@
       <w:r>
         <w:rPr>
           <w:noProof/>
-          <w:lang w:eastAsia="en-AU"/>
+          <w:lang w:val="en-US"/>
         </w:rPr>
         <w:lastRenderedPageBreak/>
         <w:drawing>
@@ -1202,7 +1183,7 @@
       <w:r>
         <w:rPr>
           <w:noProof/>
-          <w:lang w:eastAsia="en-AU"/>
+          <w:lang w:val="en-US"/>
         </w:rPr>
         <w:lastRenderedPageBreak/>
         <w:drawing>
@@ -1247,7 +1228,7 @@
       <w:r>
         <w:rPr>
           <w:noProof/>
-          <w:lang w:eastAsia="en-AU"/>
+          <w:lang w:val="en-US"/>
         </w:rPr>
         <w:drawing>
           <wp:inline distT="0" distB="0" distL="0" distR="0" wp14:anchorId="1601C4BA" wp14:editId="5CE4CF70">
@@ -1305,7 +1286,7 @@
       <w:pPr>
         <w:pStyle w:val="Heading2"/>
       </w:pPr>
-      <w:bookmarkStart w:id="5" w:name="_Toc395522838"/>
+      <w:bookmarkStart w:id="4" w:name="_Toc395522838"/>
       <w:r>
         <w:t xml:space="preserve">Import </w:t>
       </w:r>
@@ -1315,7 +1296,7 @@
       <w:r>
         <w:t>certificate into Azure</w:t>
       </w:r>
-      <w:bookmarkEnd w:id="5"/>
+      <w:bookmarkEnd w:id="4"/>
     </w:p>
     <w:p/>
     <w:p>
@@ -1348,7 +1329,7 @@
       <w:r>
         <w:rPr>
           <w:noProof/>
-          <w:lang w:eastAsia="en-AU"/>
+          <w:lang w:val="en-US"/>
         </w:rPr>
         <w:lastRenderedPageBreak/>
         <w:drawing>
@@ -1406,7 +1387,7 @@
       <w:r>
         <w:rPr>
           <w:noProof/>
-          <w:lang w:eastAsia="en-AU"/>
+          <w:lang w:val="en-US"/>
         </w:rPr>
         <w:drawing>
           <wp:inline distT="0" distB="0" distL="0" distR="0" wp14:anchorId="15A3CB6D" wp14:editId="10121E14">
@@ -1450,7 +1431,7 @@
       <w:r>
         <w:rPr>
           <w:noProof/>
-          <w:lang w:eastAsia="en-AU"/>
+          <w:lang w:val="en-US"/>
         </w:rPr>
         <w:lastRenderedPageBreak/>
         <w:drawing>
@@ -1509,22 +1490,22 @@
       <w:pPr>
         <w:pStyle w:val="Heading2"/>
       </w:pPr>
-      <w:bookmarkStart w:id="6" w:name="_Toc395522839"/>
+      <w:bookmarkStart w:id="5" w:name="_Toc395522839"/>
       <w:r>
         <w:t>Configure the project to use SSL in Visual Studio</w:t>
       </w:r>
+      <w:bookmarkEnd w:id="5"/>
+    </w:p>
+    <w:p/>
+    <w:p>
+      <w:pPr>
+        <w:pStyle w:val="Heading3"/>
+      </w:pPr>
+      <w:bookmarkStart w:id="6" w:name="_Toc395522840"/>
+      <w:r>
+        <w:t>Configure SSL for a worker role endpoint</w:t>
+      </w:r>
       <w:bookmarkEnd w:id="6"/>
-    </w:p>
-    <w:p/>
-    <w:p>
-      <w:pPr>
-        <w:pStyle w:val="Heading3"/>
-      </w:pPr>
-      <w:bookmarkStart w:id="7" w:name="_Toc395522840"/>
-      <w:r>
-        <w:t>Configure SSL for a worker role endpoint</w:t>
-      </w:r>
-      <w:bookmarkEnd w:id="7"/>
     </w:p>
     <w:p>
       <w:pPr>
@@ -1555,7 +1536,7 @@
       <w:r>
         <w:rPr>
           <w:noProof/>
-          <w:lang w:eastAsia="en-AU"/>
+          <w:lang w:val="en-US"/>
         </w:rPr>
         <w:drawing>
           <wp:inline distT="0" distB="0" distL="0" distR="0" wp14:anchorId="4C005C68" wp14:editId="43907668">
@@ -1599,7 +1580,7 @@
       <w:r>
         <w:rPr>
           <w:noProof/>
-          <w:lang w:eastAsia="en-AU"/>
+          <w:lang w:val="en-US"/>
         </w:rPr>
         <w:lastRenderedPageBreak/>
         <w:drawing>
@@ -1689,7 +1670,7 @@
       <w:r>
         <w:rPr>
           <w:noProof/>
-          <w:lang w:eastAsia="en-AU"/>
+          <w:lang w:val="en-US"/>
         </w:rPr>
         <w:drawing>
           <wp:inline distT="0" distB="0" distL="0" distR="0" wp14:anchorId="2EED7827" wp14:editId="6E2F3B26">
@@ -1758,7 +1739,7 @@
       <w:r>
         <w:rPr>
           <w:noProof/>
-          <w:lang w:eastAsia="en-AU"/>
+          <w:lang w:val="en-US"/>
         </w:rPr>
         <w:drawing>
           <wp:inline distT="0" distB="0" distL="0" distR="0" wp14:anchorId="2E7D09AA" wp14:editId="36C446A0">
@@ -1851,7 +1832,7 @@
       <w:r>
         <w:rPr>
           <w:noProof/>
-          <w:lang w:eastAsia="en-AU"/>
+          <w:lang w:val="en-US"/>
         </w:rPr>
         <w:lastRenderedPageBreak/>
         <w:drawing>
@@ -1921,7 +1902,7 @@
       <w:r>
         <w:rPr>
           <w:noProof/>
-          <w:lang w:eastAsia="en-AU"/>
+          <w:lang w:val="en-US"/>
         </w:rPr>
         <w:drawing>
           <wp:inline distT="0" distB="0" distL="0" distR="0">
@@ -1979,7 +1960,7 @@
       <w:r>
         <w:rPr>
           <w:noProof/>
-          <w:lang w:eastAsia="en-AU"/>
+          <w:lang w:val="en-US"/>
         </w:rPr>
         <w:drawing>
           <wp:inline distT="0" distB="0" distL="0" distR="0" wp14:anchorId="0F5A24AE" wp14:editId="7147B826">
@@ -2023,7 +2004,7 @@
       <w:r>
         <w:rPr>
           <w:noProof/>
-          <w:lang w:eastAsia="en-AU"/>
+          <w:lang w:val="en-US"/>
         </w:rPr>
         <w:lastRenderedPageBreak/>
         <w:drawing>
@@ -2133,8 +2114,117 @@
         <w:pStyle w:val="ListParagraph"/>
       </w:pPr>
     </w:p>
-    <w:p/>
-    <w:p/>
+    <w:p>
+      <w:pPr>
+        <w:pStyle w:val="Heading2"/>
+      </w:pPr>
+    </w:p>
+    <w:p>
+      <w:pPr>
+        <w:pStyle w:val="Heading2"/>
+      </w:pPr>
+    </w:p>
+    <w:p>
+      <w:pPr>
+        <w:pStyle w:val="Heading2"/>
+      </w:pPr>
+    </w:p>
+    <w:p>
+      <w:pPr>
+        <w:pStyle w:val="Heading2"/>
+      </w:pPr>
+    </w:p>
+    <w:p>
+      <w:pPr>
+        <w:pStyle w:val="Heading2"/>
+      </w:pPr>
+    </w:p>
+    <w:p>
+      <w:pPr>
+        <w:pStyle w:val="Heading2"/>
+      </w:pPr>
+    </w:p>
+    <w:p>
+      <w:pPr>
+        <w:pStyle w:val="Heading2"/>
+      </w:pPr>
+    </w:p>
+    <w:p>
+      <w:pPr>
+        <w:pStyle w:val="Heading2"/>
+      </w:pPr>
+    </w:p>
+    <w:p>
+      <w:pPr>
+        <w:pStyle w:val="Heading2"/>
+      </w:pPr>
+    </w:p>
+    <w:p>
+      <w:pPr>
+        <w:pStyle w:val="Heading2"/>
+      </w:pPr>
+    </w:p>
+    <w:p>
+      <w:pPr>
+        <w:pStyle w:val="Heading2"/>
+      </w:pPr>
+    </w:p>
+    <w:p>
+      <w:pPr>
+        <w:pStyle w:val="Heading2"/>
+      </w:pPr>
+    </w:p>
+    <w:p>
+      <w:pPr>
+        <w:pStyle w:val="Heading2"/>
+      </w:pPr>
+    </w:p>
+    <w:p>
+      <w:pPr>
+        <w:pStyle w:val="Heading2"/>
+      </w:pPr>
+    </w:p>
+    <w:p/>
+    <w:p/>
+    <w:p/>
+    <w:p>
+      <w:pPr>
+        <w:pStyle w:val="Heading2"/>
+      </w:pPr>
+      <w:r>
+        <w:lastRenderedPageBreak/>
+        <w:t>Google Mirror and OAuth Configuration</w:t>
+      </w:r>
+    </w:p>
+    <w:p/>
+    <w:p>
+      <w:r>
+        <w:pict>
+          <v:shape id="_x0000_i1028" type="#_x0000_t75" style="width:451.5pt;height:73.5pt">
+            <v:imagedata r:id="rId29" o:title="GoogleConsole"/>
+          </v:shape>
+        </w:pict>
+      </w:r>
+    </w:p>
+    <w:p/>
+    <w:p>
+      <w:r>
+        <w:t xml:space="preserve">OAuth Application Configuration </w:t>
+      </w:r>
+    </w:p>
+    <w:p>
+      <w:bookmarkStart w:id="7" w:name="_GoBack"/>
+      <w:bookmarkEnd w:id="7"/>
+    </w:p>
+    <w:p>
+      <w:r>
+        <w:pict>
+          <v:shape id="_x0000_i1029" type="#_x0000_t75" style="width:450.75pt;height:363pt">
+            <v:imagedata r:id="rId30" o:title="API"/>
+          </v:shape>
+        </w:pict>
+      </w:r>
+    </w:p>
     <w:p/>
     <w:p/>
     <w:p/>
@@ -3493,7 +3583,7 @@
 </file>
 
 <file path=customXml/itemProps1.xml><?xml version="1.0" encoding="utf-8"?>
-<ds:datastoreItem xmlns:ds="http://schemas.openxmlformats.org/officeDocument/2006/customXml" ds:itemID="{1D4E8EC5-C1EE-4FA9-9745-C38799AA1B1A}">
+<ds:datastoreItem xmlns:ds="http://schemas.openxmlformats.org/officeDocument/2006/customXml" ds:itemID="{DBF909E0-C4AF-4584-B950-E08E2BC03862}">
   <ds:schemaRefs>
     <ds:schemaRef ds:uri="http://schemas.openxmlformats.org/officeDocument/2006/bibliography"/>
   </ds:schemaRefs>

</xml_diff>